<commit_message>
suppr fichier test et update rapport
</commit_message>
<xml_diff>
--- a/rapport info.docx
+++ b/rapport info.docx
@@ -16,7 +16,6 @@
       </w:tblPr>
       <w:tblGrid>
         <w:gridCol w:w="78"/>
-        <w:gridCol w:w="8994"/>
       </w:tblGrid>
       <w:tr>
         <w:trPr>
@@ -37,56 +36,6 @@
                 <w:lang w:eastAsia="fr-FR"/>
               </w:rPr>
             </w:pPr>
-            <w:bookmarkStart w:id="0" w:name="_GoBack"/>
-            <w:bookmarkEnd w:id="0"/>
-          </w:p>
-        </w:tc>
-        <w:tc>
-          <w:tcPr>
-            <w:tcW w:w="0" w:type="auto"/>
-            <w:vAlign w:val="center"/>
-            <w:hideMark/>
-          </w:tcPr>
-          <w:p>
-            <w:pPr>
-              <w:spacing w:before="100" w:beforeAutospacing="1" w:after="100" w:afterAutospacing="1" w:line="240" w:lineRule="auto"/>
-              <w:rPr>
-                <w:rFonts w:ascii="Times New Roman" w:eastAsia="Times New Roman" w:hAnsi="Times New Roman" w:cs="Times New Roman"/>
-                <w:sz w:val="24"/>
-                <w:szCs w:val="24"/>
-                <w:lang w:eastAsia="fr-FR"/>
-              </w:rPr>
-            </w:pPr>
-            <w:r>
-              <w:rPr>
-                <w:rFonts w:ascii="Times New Roman" w:eastAsia="Times New Roman" w:hAnsi="Times New Roman" w:cs="Times New Roman"/>
-                <w:sz w:val="24"/>
-                <w:szCs w:val="24"/>
-                <w:lang w:eastAsia="fr-FR"/>
-              </w:rPr>
-              <w:br/>
-              <w:t>Il vous est demandé de rendre un rapport expliquant votre travail et soulignant:</w:t>
-            </w:r>
-            <w:r>
-              <w:rPr>
-                <w:rFonts w:ascii="Times New Roman" w:eastAsia="Times New Roman" w:hAnsi="Times New Roman" w:cs="Times New Roman"/>
-                <w:sz w:val="24"/>
-                <w:szCs w:val="24"/>
-                <w:lang w:eastAsia="fr-FR"/>
-              </w:rPr>
-              <w:br/>
-              <w:t>   - Votre maitrise de python (par exemple, en expliquant vos choix d'implémenter vos fonctions, le choix des moyennes, etc..)</w:t>
-            </w:r>
-            <w:r>
-              <w:rPr>
-                <w:rFonts w:ascii="Times New Roman" w:eastAsia="Times New Roman" w:hAnsi="Times New Roman" w:cs="Times New Roman"/>
-                <w:sz w:val="24"/>
-                <w:szCs w:val="24"/>
-                <w:lang w:eastAsia="fr-FR"/>
-              </w:rPr>
-              <w:br/>
-              <w:t>   - Votre maitrise de l'algorithme et votre capacité de répondre à un problème à l'aide d'un programme Python (par exemple, en expliquant vos algorithmes, leurs complexités, pourquoi les avoirs choisis, etc.)</w:t>
-            </w:r>
           </w:p>
         </w:tc>
       </w:tr>
@@ -328,7 +277,6 @@
         <w:t>/git push</w:t>
       </w:r>
     </w:p>
-    <w:p/>
     <w:p>
       <w:pPr>
         <w:jc w:val="center"/>
@@ -386,50 +334,58 @@
     </w:p>
     <w:p/>
     <w:p>
-      <w:r>
-        <w:lastRenderedPageBreak/>
-        <w:t xml:space="preserve">Enfin pour ajouter un document nous utilisons </w:t>
-      </w:r>
-      <w:r>
+      <w:pPr>
         <w:rPr>
           <w:i/>
           <w:iCs/>
         </w:rPr>
-        <w:t xml:space="preserve">git </w:t>
-      </w:r>
-      <w:proofErr w:type="spellStart"/>
+      </w:pPr>
+      <w:r>
+        <w:t xml:space="preserve">Enfin pour ajouter un document nous utilisons </w:t>
+      </w:r>
       <w:r>
         <w:rPr>
           <w:i/>
           <w:iCs/>
         </w:rPr>
-        <w:t>status</w:t>
-      </w:r>
-      <w:proofErr w:type="spellEnd"/>
+        <w:t xml:space="preserve">git </w:t>
+      </w:r>
+      <w:proofErr w:type="spellStart"/>
       <w:r>
         <w:rPr>
           <w:i/>
           <w:iCs/>
         </w:rPr>
-        <w:t xml:space="preserve">/git </w:t>
-      </w:r>
-      <w:proofErr w:type="spellStart"/>
+        <w:t>status</w:t>
+      </w:r>
+      <w:proofErr w:type="spellEnd"/>
       <w:r>
         <w:rPr>
           <w:i/>
           <w:iCs/>
         </w:rPr>
-        <w:t>add</w:t>
-      </w:r>
-      <w:proofErr w:type="spellEnd"/>
-    </w:p>
-    <w:p>
-      <w:pPr>
+        <w:t xml:space="preserve">/git </w:t>
+      </w:r>
+      <w:proofErr w:type="spellStart"/>
+      <w:r>
         <w:rPr>
           <w:i/>
           <w:iCs/>
         </w:rPr>
-      </w:pPr>
+        <w:t>add</w:t>
+      </w:r>
+      <w:proofErr w:type="spellEnd"/>
+    </w:p>
+    <w:p/>
+    <w:p>
+      <w:proofErr w:type="spellStart"/>
+      <w:r>
+        <w:t>Github</w:t>
+      </w:r>
+      <w:proofErr w:type="spellEnd"/>
+      <w:r>
+        <w:t xml:space="preserve"> nous permet ensuite de visualiser rapidement les modifications et les commentaires associés.</w:t>
+      </w:r>
     </w:p>
     <w:p>
       <w:pPr>
@@ -438,31 +394,6 @@
           <w:iCs/>
         </w:rPr>
       </w:pPr>
-      <w:r>
-        <w:rPr>
-          <w:i/>
-          <w:iCs/>
-        </w:rPr>
-        <w:t>Screen</w:t>
-      </w:r>
-    </w:p>
-    <w:p>
-      <w:pPr>
-        <w:rPr>
-          <w:i/>
-          <w:iCs/>
-        </w:rPr>
-      </w:pPr>
-    </w:p>
-    <w:p>
-      <w:proofErr w:type="spellStart"/>
-      <w:r>
-        <w:t>Github</w:t>
-      </w:r>
-      <w:proofErr w:type="spellEnd"/>
-      <w:r>
-        <w:t xml:space="preserve"> nous permet ensuite de visualiser rapidement les modifications et les commentaires associés.</w:t>
-      </w:r>
     </w:p>
     <w:p>
       <w:pPr>
@@ -489,6 +420,7 @@
           <w:b/>
           <w:bCs/>
         </w:rPr>
+        <w:lastRenderedPageBreak/>
         <w:t>Compréhension du sujet</w:t>
       </w:r>
     </w:p>
@@ -605,7 +537,20 @@
         </w:drawing>
       </w:r>
     </w:p>
-    <w:p/>
+    <w:p>
+      <w:r>
+        <w:t xml:space="preserve">La complexité est </w:t>
+      </w:r>
+      <w:r>
+        <w:rPr>
+          <w:rFonts w:cstheme="minorHAnsi"/>
+        </w:rPr>
+        <w:t>θ</w:t>
+      </w:r>
+      <w:r>
+        <w:t>(L), car on ne fait qu’un parcours.</w:t>
+      </w:r>
+    </w:p>
     <w:p>
       <w:pPr>
         <w:pStyle w:val="Paragraphedeliste"/>
@@ -627,14 +572,8 @@
       </w:r>
     </w:p>
     <w:p/>
-    <w:p/>
-    <w:p/>
-    <w:p/>
-    <w:p/>
-    <w:p/>
-    <w:p>
-      <w:r>
-        <w:lastRenderedPageBreak/>
+    <w:p>
+      <w:r>
         <w:t>Par exemple, on veut afficher la luminosité du capteur 1 :</w:t>
       </w:r>
     </w:p>
@@ -649,8 +588,8 @@
         </w:rPr>
         <w:drawing>
           <wp:inline distT="0" distB="0" distL="0" distR="0" wp14:anchorId="38445F13" wp14:editId="4A6B8A9B">
-            <wp:extent cx="4521200" cy="3684371"/>
-            <wp:effectExtent l="0" t="0" r="0" b="0"/>
+            <wp:extent cx="3103245" cy="2528865"/>
+            <wp:effectExtent l="0" t="0" r="1905" b="5080"/>
             <wp:docPr id="4" name="Image 4"/>
             <wp:cNvGraphicFramePr>
               <a:graphicFrameLocks xmlns:a="http://schemas.openxmlformats.org/drawingml/2006/main" noChangeAspect="1"/>
@@ -671,7 +610,7 @@
                   <pic:spPr>
                     <a:xfrm>
                       <a:off x="0" y="0"/>
-                      <a:ext cx="4528187" cy="3690065"/>
+                      <a:ext cx="3114510" cy="2538045"/>
                     </a:xfrm>
                     <a:prstGeom prst="rect">
                       <a:avLst/>
@@ -743,29 +682,45 @@
     </w:p>
     <w:p>
       <w:r>
-        <w:t>On affilie à l’axe des abscisses la donnée temporelle convertie préalablement, l’axe des ordonnées dépend des deux paramètres de la fonction à savoir le numéro du capteur et v l’entité qu’on veut afficher (</w:t>
+        <w:t>On affilie à l’axe des abscisses la donnée temporelle convertie préalablement, l’axe des ordonnées dépend des deux paramètres de la fonction à savoir le numéro du capteur et v l’entité qu’on veut afficher (luminosité,</w:t>
+      </w:r>
+      <w:r>
+        <w:t xml:space="preserve"> </w:t>
+      </w:r>
+      <w:r>
+        <w:t>température…).</w:t>
+      </w:r>
+    </w:p>
+    <w:p>
+      <w:r>
+        <w:t>On utilise ensuite la fonction plot pour afficher, le reste des commandes est de la mise en forme.</w:t>
+      </w:r>
+    </w:p>
+    <w:p>
+      <w:r>
+        <w:t xml:space="preserve">La complexité de cette fonction est </w:t>
+      </w:r>
+      <w:r>
+        <w:rPr>
+          <w:rFonts w:cstheme="minorHAnsi"/>
+        </w:rPr>
+        <w:t>θ</w:t>
+      </w:r>
+      <w:r>
+        <w:t>(L</w:t>
+      </w:r>
+      <w:r>
+        <w:t xml:space="preserve">) qui découle de l’utilisation de </w:t>
       </w:r>
       <w:proofErr w:type="spellStart"/>
       <w:r>
-        <w:t>luminosité,température</w:t>
+        <w:t>Converttime</w:t>
       </w:r>
       <w:proofErr w:type="spellEnd"/>
       <w:r>
-        <w:t>…).</w:t>
-      </w:r>
-    </w:p>
-    <w:p>
-      <w:r>
-        <w:t>On utilise ensuite la fonction plot pour afficher, le reste des commandes est de la mise en forme.</w:t>
-      </w:r>
-    </w:p>
-    <w:p/>
-    <w:p/>
-    <w:p/>
-    <w:p/>
-    <w:p/>
-    <w:p/>
-    <w:p/>
+        <w:t>.</w:t>
+      </w:r>
+    </w:p>
     <w:p/>
     <w:p>
       <w:pPr>
@@ -776,7 +731,6 @@
         </w:numPr>
       </w:pPr>
       <w:r>
-        <w:lastRenderedPageBreak/>
         <w:t>Affichage des valeurs statistiques (min, max…)</w:t>
       </w:r>
       <w:r>
@@ -802,7 +756,7 @@
         </w:rPr>
         <w:drawing>
           <wp:inline distT="0" distB="0" distL="0" distR="0" wp14:anchorId="0E932C6F" wp14:editId="1F0DB5A1">
-            <wp:extent cx="1569333" cy="2232660"/>
+            <wp:extent cx="1569085" cy="2156460"/>
             <wp:effectExtent l="0" t="0" r="0" b="0"/>
             <wp:docPr id="10" name="Image 10"/>
             <wp:cNvGraphicFramePr>
@@ -817,13 +771,13 @@
                   </pic:nvPicPr>
                   <pic:blipFill rotWithShape="1">
                     <a:blip r:embed="rId11"/>
-                    <a:srcRect l="4629" t="20929" r="69709" b="14168"/>
+                    <a:srcRect l="4629" t="20930" r="69709" b="16373"/>
                     <a:stretch/>
                   </pic:blipFill>
                   <pic:spPr bwMode="auto">
                     <a:xfrm>
                       <a:off x="0" y="0"/>
-                      <a:ext cx="1570653" cy="2234538"/>
+                      <a:ext cx="1570653" cy="2158615"/>
                     </a:xfrm>
                     <a:prstGeom prst="rect">
                       <a:avLst/>
@@ -855,8 +809,8 @@
         </w:rPr>
         <w:drawing>
           <wp:inline distT="0" distB="0" distL="0" distR="0" wp14:anchorId="67B3AF12" wp14:editId="46BF6D85">
-            <wp:extent cx="1554480" cy="2993813"/>
-            <wp:effectExtent l="0" t="0" r="7620" b="0"/>
+            <wp:extent cx="1554260" cy="2924810"/>
+            <wp:effectExtent l="0" t="0" r="8255" b="0"/>
             <wp:docPr id="11" name="Image 11"/>
             <wp:cNvGraphicFramePr>
               <a:graphicFrameLocks xmlns:a="http://schemas.openxmlformats.org/drawingml/2006/main" noChangeAspect="1"/>
@@ -870,13 +824,13 @@
                   </pic:nvPicPr>
                   <pic:blipFill rotWithShape="1">
                     <a:blip r:embed="rId12"/>
-                    <a:srcRect l="4762" t="16696" r="73809" b="9936"/>
+                    <a:srcRect l="4762" t="18377" r="73809" b="9936"/>
                     <a:stretch/>
                   </pic:blipFill>
                   <pic:spPr bwMode="auto">
                     <a:xfrm>
                       <a:off x="0" y="0"/>
-                      <a:ext cx="1560974" cy="3006321"/>
+                      <a:ext cx="1560974" cy="2937445"/>
                     </a:xfrm>
                     <a:prstGeom prst="rect">
                       <a:avLst/>
@@ -906,6 +860,7 @@
         <w:rPr>
           <w:noProof/>
         </w:rPr>
+        <w:lastRenderedPageBreak/>
         <w:drawing>
           <wp:inline distT="0" distB="0" distL="0" distR="0" wp14:anchorId="16117BEA" wp14:editId="6A8AFD1A">
             <wp:extent cx="2843062" cy="1059180"/>
@@ -951,12 +906,6 @@
       </w:r>
     </w:p>
     <w:p>
-      <w:pPr>
-        <w:pStyle w:val="Paragraphedeliste"/>
-        <w:jc w:val="center"/>
-      </w:pPr>
-    </w:p>
-    <w:p>
       <w:r>
         <w:t>Puis la fonction d’affichage qui reprend les fonctions précédentes :</w:t>
       </w:r>
@@ -1011,14 +960,41 @@
       </w:r>
     </w:p>
     <w:p>
+      <w:r>
+        <w:t>Les deux boucles permettent d’afficher tous les points max et min, si les valeurs extremum sont atteintes plusieurs fois puisqu’on parcours toutes les données au lieu de s’arrêter à la première valeur max et min.</w:t>
+      </w:r>
+    </w:p>
+    <w:p>
+      <w:r>
+        <w:t xml:space="preserve">La complexité est ici de </w:t>
+      </w:r>
+      <w:r>
+        <w:rPr>
+          <w:rFonts w:cstheme="minorHAnsi"/>
+        </w:rPr>
+        <w:t>θ</w:t>
+      </w:r>
+      <w:r>
+        <w:t>(</w:t>
+      </w:r>
+      <w:r>
+        <w:t>2*taille des échantillons de chaque capteur par variable) à cause des deux boucles.</w:t>
+      </w:r>
+    </w:p>
+    <w:p/>
+    <w:p>
       <w:pPr>
         <w:rPr>
           <w:color w:val="FF0000"/>
+          <w:sz w:val="32"/>
+          <w:szCs w:val="32"/>
         </w:rPr>
       </w:pPr>
       <w:r>
         <w:rPr>
           <w:color w:val="FF0000"/>
+          <w:sz w:val="32"/>
+          <w:szCs w:val="32"/>
         </w:rPr>
         <w:t>Screen courbe avec points particuliers</w:t>
       </w:r>
@@ -1168,6 +1144,7 @@
     </w:p>
     <w:p>
       <w:r>
+        <w:lastRenderedPageBreak/>
         <w:t>Sachant que cette formule demande une dernière formule</w:t>
       </w:r>
       <w:r>
@@ -1303,6 +1280,47 @@
         <w:t>Notre fonction, grâce à la boucle retourne tous les humidex du capteur choisi.</w:t>
       </w:r>
     </w:p>
+    <w:p>
+      <w:r>
+        <w:t xml:space="preserve">La complexité est de </w:t>
+      </w:r>
+      <w:r>
+        <w:rPr>
+          <w:rFonts w:cstheme="minorHAnsi"/>
+        </w:rPr>
+        <w:t>θ</w:t>
+      </w:r>
+      <w:r>
+        <w:t>(taille des échantillons pour chaque capteur)</w:t>
+      </w:r>
+    </w:p>
+    <w:p>
+      <w:pPr>
+        <w:rPr>
+          <w:color w:val="FF0000"/>
+          <w:sz w:val="36"/>
+          <w:szCs w:val="36"/>
+        </w:rPr>
+      </w:pPr>
+      <w:r>
+        <w:rPr>
+          <w:color w:val="FF0000"/>
+          <w:sz w:val="36"/>
+          <w:szCs w:val="36"/>
+        </w:rPr>
+        <w:t xml:space="preserve">Screen </w:t>
+      </w:r>
+      <w:proofErr w:type="spellStart"/>
+      <w:r>
+        <w:rPr>
+          <w:color w:val="FF0000"/>
+          <w:sz w:val="36"/>
+          <w:szCs w:val="36"/>
+        </w:rPr>
+        <w:t>resultat</w:t>
+      </w:r>
+      <w:proofErr w:type="spellEnd"/>
+    </w:p>
     <w:p/>
     <w:p>
       <w:pPr>
@@ -1313,7 +1331,6 @@
         </w:numPr>
       </w:pPr>
       <w:r>
-        <w:lastRenderedPageBreak/>
         <w:t>Indice de corrélation</w:t>
       </w:r>
     </w:p>
@@ -1444,6 +1461,41 @@
         <w:t>La somme est réalisée grâce à la boucle et on utilise les fonctions moyennes et écart-type déjà écrites.</w:t>
       </w:r>
     </w:p>
+    <w:p>
+      <w:r>
+        <w:t xml:space="preserve">La complexité est de </w:t>
+      </w:r>
+      <w:r>
+        <w:rPr>
+          <w:rFonts w:cstheme="minorHAnsi"/>
+        </w:rPr>
+        <w:t>θ</w:t>
+      </w:r>
+      <w:r>
+        <w:t>(</w:t>
+      </w:r>
+      <w:r>
+        <w:t>taille des échantillons pour chaque capteur)</w:t>
+      </w:r>
+    </w:p>
+    <w:p>
+      <w:pPr>
+        <w:rPr>
+          <w:color w:val="FF0000"/>
+          <w:sz w:val="32"/>
+          <w:szCs w:val="32"/>
+        </w:rPr>
+      </w:pPr>
+      <w:r>
+        <w:rPr>
+          <w:color w:val="FF0000"/>
+          <w:sz w:val="32"/>
+          <w:szCs w:val="32"/>
+        </w:rPr>
+        <w:lastRenderedPageBreak/>
+        <w:t>Screen tab humidex</w:t>
+      </w:r>
+    </w:p>
     <w:p/>
     <w:p>
       <w:pPr>
@@ -1500,15 +1552,37 @@
       </w:r>
     </w:p>
     <w:p>
-      <w:r>
+      <w:pPr>
+        <w:rPr>
+          <w:color w:val="FF0000"/>
+          <w:sz w:val="32"/>
+          <w:szCs w:val="32"/>
+        </w:rPr>
+      </w:pPr>
+      <w:r>
+        <w:rPr>
+          <w:color w:val="FF0000"/>
+          <w:sz w:val="32"/>
+          <w:szCs w:val="32"/>
+        </w:rPr>
         <w:t xml:space="preserve">Screen </w:t>
       </w:r>
       <w:proofErr w:type="spellStart"/>
       <w:r>
+        <w:rPr>
+          <w:color w:val="FF0000"/>
+          <w:sz w:val="32"/>
+          <w:szCs w:val="32"/>
+        </w:rPr>
         <w:t>excel</w:t>
       </w:r>
       <w:proofErr w:type="spellEnd"/>
       <w:r>
+        <w:rPr>
+          <w:color w:val="FF0000"/>
+          <w:sz w:val="32"/>
+          <w:szCs w:val="32"/>
+        </w:rPr>
         <w:t xml:space="preserve"> avec 6 capteurs</w:t>
       </w:r>
     </w:p>
@@ -1531,11 +1605,30 @@
       </w:r>
     </w:p>
     <w:p>
-      <w:r>
+      <w:pPr>
+        <w:rPr>
+          <w:color w:val="FF0000"/>
+          <w:sz w:val="32"/>
+          <w:szCs w:val="32"/>
+        </w:rPr>
+      </w:pPr>
+      <w:r>
+        <w:rPr>
+          <w:color w:val="FF0000"/>
+          <w:sz w:val="32"/>
+          <w:szCs w:val="32"/>
+        </w:rPr>
         <w:t>Screen fonction</w:t>
       </w:r>
-    </w:p>
-    <w:p/>
+      <w:r>
+        <w:rPr>
+          <w:color w:val="FF0000"/>
+          <w:sz w:val="32"/>
+          <w:szCs w:val="32"/>
+        </w:rPr>
+        <w:t xml:space="preserve"> 1</w:t>
+      </w:r>
+    </w:p>
     <w:p>
       <w:pPr>
         <w:pStyle w:val="Paragraphedeliste"/>
@@ -1563,29 +1656,82 @@
     <w:p>
       <w:pPr>
         <w:ind w:left="360"/>
-      </w:pPr>
-      <w:r>
+        <w:rPr>
+          <w:color w:val="FF0000"/>
+          <w:sz w:val="32"/>
+          <w:szCs w:val="32"/>
+        </w:rPr>
+      </w:pPr>
+      <w:r>
+        <w:rPr>
+          <w:color w:val="FF0000"/>
+          <w:sz w:val="32"/>
+          <w:szCs w:val="32"/>
+        </w:rPr>
         <w:t>Screen fonction</w:t>
       </w:r>
-    </w:p>
-    <w:p>
-      <w:r>
-        <w:lastRenderedPageBreak/>
+      <w:r>
+        <w:rPr>
+          <w:color w:val="FF0000"/>
+          <w:sz w:val="32"/>
+          <w:szCs w:val="32"/>
+        </w:rPr>
+        <w:t xml:space="preserve"> 2</w:t>
+      </w:r>
+    </w:p>
+    <w:p>
+      <w:r>
         <w:t>Une fois ces soucis réglés, on peut grâce à une double boucle parcourir les données des capteurs point par point et comparer s’ils sont similaires.</w:t>
       </w:r>
     </w:p>
     <w:p>
-      <w:r>
+      <w:pPr>
+        <w:rPr>
+          <w:color w:val="FF0000"/>
+          <w:sz w:val="32"/>
+          <w:szCs w:val="32"/>
+        </w:rPr>
+      </w:pPr>
+      <w:r>
+        <w:rPr>
+          <w:color w:val="FF0000"/>
+          <w:sz w:val="32"/>
+          <w:szCs w:val="32"/>
+        </w:rPr>
         <w:t>Screen fonction</w:t>
       </w:r>
-    </w:p>
-    <w:p>
-      <w:r>
-        <w:t>On représentera ensuite par un point de couleur les points similaires, ce qui permettra de discerner à quel endroit de la courbe les données sont similaires ou non.</w:t>
-      </w:r>
-    </w:p>
-    <w:p/>
-    <w:p/>
+      <w:r>
+        <w:rPr>
+          <w:color w:val="FF0000"/>
+          <w:sz w:val="32"/>
+          <w:szCs w:val="32"/>
+        </w:rPr>
+        <w:t xml:space="preserve"> 3 ?</w:t>
+      </w:r>
+    </w:p>
+    <w:p>
+      <w:r>
+        <w:t>On représentera ensuite par un point de couleur les points similaires, ce qui permettra de discerner à quel endroit de la courbe les donn</w:t>
+      </w:r>
+      <w:bookmarkStart w:id="0" w:name="_GoBack"/>
+      <w:bookmarkEnd w:id="0"/>
+      <w:r>
+        <w:t>ées sont similaires ou non.</w:t>
+      </w:r>
+    </w:p>
+    <w:p>
+      <w:pPr>
+        <w:rPr>
+          <w:color w:val="FF0000"/>
+        </w:rPr>
+      </w:pPr>
+      <w:r>
+        <w:rPr>
+          <w:color w:val="FF0000"/>
+        </w:rPr>
+        <w:t>Toutes les complexités</w:t>
+      </w:r>
+    </w:p>
     <w:p>
       <w:pPr>
         <w:pStyle w:val="Paragraphedeliste"/>
@@ -1617,6 +1763,8 @@
           <w:i/>
           <w:iCs/>
           <w:color w:val="FF0000"/>
+          <w:sz w:val="32"/>
+          <w:szCs w:val="32"/>
         </w:rPr>
       </w:pPr>
       <w:r>
@@ -1624,6 +1772,8 @@
           <w:i/>
           <w:iCs/>
           <w:color w:val="FF0000"/>
+          <w:sz w:val="32"/>
+          <w:szCs w:val="32"/>
         </w:rPr>
         <w:t>Screen fonction</w:t>
       </w:r>

</xml_diff>